<commit_message>
update asp.net process model doc.
</commit_message>
<xml_diff>
--- a/ASP.NET/ASP.NET基础/ASP.NET的一些基本概念.docx
+++ b/ASP.NET/ASP.NET基础/ASP.NET的一些基本概念.docx
@@ -276,7 +276,6 @@
             <w:insideV w:val="none" w:color="auto" w:sz="0" w:space="0"/>
           </w:tblBorders>
           <w:shd w:val="clear" w:color="auto" w:fill="FFFFFF"/>
-          <w:tblLayout w:type="fixed"/>
           <w:tblCellMar>
             <w:top w:w="0" w:type="dxa"/>
             <w:left w:w="0" w:type="dxa"/>
@@ -623,8 +622,6 @@
             <w:insideH w:val="none" w:color="auto" w:sz="0" w:space="0"/>
             <w:insideV w:val="none" w:color="auto" w:sz="0" w:space="0"/>
           </w:tblBorders>
-          <w:shd w:val="clear" w:color="auto" w:fill="FFFFFF"/>
-          <w:tblLayout w:type="fixed"/>
           <w:tblCellMar>
             <w:top w:w="0" w:type="dxa"/>
             <w:left w:w="0" w:type="dxa"/>
@@ -1766,8 +1763,10 @@
           <w:szCs w:val="24"/>
           <w:lang w:val="en-US" w:eastAsia="zh-CN"/>
         </w:rPr>
-        <w:t>一个完整的WEB应用程序项目才属于一个程序，当我们在WEB应用程序项目下新建不同的处理程序文件的时候，它们都是拥有属于自己项目的命名空间的，因此，当我们请求、浏览一个已经写好的处理程序文件的时候，VS会统一编译当前WEB应用程序项目下的所有文件，并把生成出来的DLL放在当前项目文件夹目录的bin文件夹下，通过此点也可以引出以下两点不同</w:t>
-      </w:r>
+        <w:t>一个完整的WEB应用程序项目才属于一个程序，当我们在WEB应用程序项目下新建不同的处理程序文件的时候，它们都是拥有属于自己项目的命名空间的，因此，当我们请求、浏览一个已经写好的处理程序文件的时候，.NET Runtime会统一编译当前WEB应用程序项目下的所有文件，并把生成出来的DLL放在当前项目文件夹目录的bin文件夹下，通过此点也可以引出以下两点不同</w:t>
+      </w:r>
+      <w:bookmarkStart w:id="0" w:name="_GoBack"/>
+      <w:bookmarkEnd w:id="0"/>
     </w:p>
     <w:p>
       <w:pPr>
@@ -3612,6 +3611,17 @@
           <w:lang w:val="en-US" w:eastAsia="zh-CN"/>
         </w:rPr>
         <w:tab/>
+      </w:r>
+      <w:r>
+        <w:rPr>
+          <w:rFonts w:hint="eastAsia" w:ascii="微软雅黑" w:hAnsi="微软雅黑" w:eastAsia="微软雅黑" w:cs="微软雅黑"/>
+          <w:b w:val="0"/>
+          <w:bCs w:val="0"/>
+          <w:color w:val="auto"/>
+          <w:sz w:val="24"/>
+          <w:szCs w:val="24"/>
+          <w:lang w:val="en-US" w:eastAsia="zh-CN"/>
+        </w:rPr>
         <w:t>不要直接指定开发文件的目录，</w:t>
       </w:r>
       <w:r>
@@ -3637,6 +3647,17 @@
           <w:lang w:val="en-US" w:eastAsia="zh-CN"/>
         </w:rPr>
         <w:tab/>
+      </w:r>
+      <w:r>
+        <w:rPr>
+          <w:rFonts w:hint="eastAsia" w:ascii="微软雅黑" w:hAnsi="微软雅黑" w:eastAsia="微软雅黑" w:cs="微软雅黑"/>
+          <w:b w:val="0"/>
+          <w:bCs w:val="0"/>
+          <w:color w:val="FF0000"/>
+          <w:sz w:val="24"/>
+          <w:szCs w:val="24"/>
+          <w:lang w:val="en-US" w:eastAsia="zh-CN"/>
+        </w:rPr>
         <w:t>定目录下，然后我们在让物理路径指向我们所指定的发布目录下即可</w:t>
       </w:r>
       <w:r>
@@ -3662,6 +3683,17 @@
           <w:lang w:val="en-US" w:eastAsia="zh-CN"/>
         </w:rPr>
         <w:tab/>
+      </w:r>
+      <w:r>
+        <w:rPr>
+          <w:rFonts w:hint="eastAsia" w:ascii="微软雅黑" w:hAnsi="微软雅黑" w:eastAsia="微软雅黑" w:cs="微软雅黑"/>
+          <w:b w:val="0"/>
+          <w:bCs w:val="0"/>
+          <w:color w:val="auto"/>
+          <w:sz w:val="24"/>
+          <w:szCs w:val="24"/>
+          <w:lang w:val="en-US" w:eastAsia="zh-CN"/>
+        </w:rPr>
         <w:t>站的物理路径为我们所开发文件的目录下的话，我们会发现一些Web Application中的 *.cs 文件是直接存在于文件</w:t>
       </w:r>
       <w:r>
@@ -3675,6 +3707,17 @@
           <w:lang w:val="en-US" w:eastAsia="zh-CN"/>
         </w:rPr>
         <w:tab/>
+      </w:r>
+      <w:r>
+        <w:rPr>
+          <w:rFonts w:hint="eastAsia" w:ascii="微软雅黑" w:hAnsi="微软雅黑" w:eastAsia="微软雅黑" w:cs="微软雅黑"/>
+          <w:b w:val="0"/>
+          <w:bCs w:val="0"/>
+          <w:color w:val="auto"/>
+          <w:sz w:val="24"/>
+          <w:szCs w:val="24"/>
+          <w:lang w:val="en-US" w:eastAsia="zh-CN"/>
+        </w:rPr>
         <w:t xml:space="preserve">目录下的，也就是说别人可以直接通过 *.cs 文件来查看我们网站的源代码，而在通过在VS中点击发布Web </w:t>
       </w:r>
       <w:r>
@@ -3688,6 +3731,17 @@
           <w:lang w:val="en-US" w:eastAsia="zh-CN"/>
         </w:rPr>
         <w:tab/>
+      </w:r>
+      <w:r>
+        <w:rPr>
+          <w:rFonts w:hint="eastAsia" w:ascii="微软雅黑" w:hAnsi="微软雅黑" w:eastAsia="微软雅黑" w:cs="微软雅黑"/>
+          <w:b w:val="0"/>
+          <w:bCs w:val="0"/>
+          <w:color w:val="auto"/>
+          <w:sz w:val="24"/>
+          <w:szCs w:val="24"/>
+          <w:lang w:val="en-US" w:eastAsia="zh-CN"/>
+        </w:rPr>
         <w:t>Application后，相应的cs</w:t>
       </w:r>
       <w:r>
@@ -3701,6 +3755,17 @@
           <w:lang w:val="en-US" w:eastAsia="zh-CN"/>
         </w:rPr>
         <w:tab/>
+      </w:r>
+      <w:r>
+        <w:rPr>
+          <w:rFonts w:hint="eastAsia" w:ascii="微软雅黑" w:hAnsi="微软雅黑" w:eastAsia="微软雅黑" w:cs="微软雅黑"/>
+          <w:b w:val="0"/>
+          <w:bCs w:val="0"/>
+          <w:color w:val="auto"/>
+          <w:sz w:val="24"/>
+          <w:szCs w:val="24"/>
+          <w:lang w:val="en-US" w:eastAsia="zh-CN"/>
+        </w:rPr>
         <w:t>文件都会被编译成为了dll文件并且这些dll文件VS都是通过【Release】模式进行编译</w:t>
       </w:r>
       <w:r>
@@ -3714,10 +3779,19 @@
           <w:lang w:val="en-US" w:eastAsia="zh-CN"/>
         </w:rPr>
         <w:tab/>
+      </w:r>
+      <w:r>
+        <w:rPr>
+          <w:rFonts w:hint="eastAsia" w:ascii="微软雅黑" w:hAnsi="微软雅黑" w:eastAsia="微软雅黑" w:cs="微软雅黑"/>
+          <w:b w:val="0"/>
+          <w:bCs w:val="0"/>
+          <w:color w:val="auto"/>
+          <w:sz w:val="24"/>
+          <w:szCs w:val="24"/>
+          <w:lang w:val="en-US" w:eastAsia="zh-CN"/>
+        </w:rPr>
         <w:t>的，性能会比debug模式高很多</w:t>
       </w:r>
-      <w:bookmarkStart w:id="0" w:name="_GoBack"/>
-      <w:bookmarkEnd w:id="0"/>
     </w:p>
     <w:p>
       <w:pPr>
@@ -5512,7 +5586,6 @@
     <w:qFormat/>
     <w:uiPriority w:val="0"/>
     <w:tblPr>
-      <w:tblLayout w:type="fixed"/>
       <w:tblCellMar>
         <w:top w:w="0" w:type="dxa"/>
         <w:left w:w="108" w:type="dxa"/>

</xml_diff>